<commit_message>
Update Exercice 4 Club Vidéo.docx
</commit_message>
<xml_diff>
--- a/Merise/Exercice 4 Club Vidéo/Exercice 4 Club Vidéo.docx
+++ b/Merise/Exercice 4 Club Vidéo/Exercice 4 Club Vidéo.docx
@@ -20,47 +20,204 @@
     </w:p>
     <w:p>
       <w:r>
-        <w:t xml:space="preserve"> Dix magasins de location de cassettes vidéo se sont regroupés pour mettre en commun les cassettes dont ils disposent et ont fondé un club de location. À la suite d'une rencontre avec les représentants de ce club, il ressort que chaque point de vente disposera d'un terminal clavier-écran relié à un site central et qu'il faudra pouvoir prendre en compte les éléments suivants :</w:t>
-      </w:r>
-    </w:p>
-    <w:p>
-      <w:r>
-        <w:t xml:space="preserve"> - Un client qui s'inscrit au club verse une caution. </w:t>
-      </w:r>
-    </w:p>
-    <w:p>
-      <w:r>
-        <w:t xml:space="preserve">- Suivant le montant de cette caution il aura le droit d'emprunter en même temps de 1 à 6 cassettes. - Les cassettes empruntées doivent être retournées dans sous 3 jours dans n'importe quelle boutique du club. </w:t>
-      </w:r>
-    </w:p>
-    <w:p>
-      <w:r>
-        <w:t xml:space="preserve">- Plusieurs cassettes peuvent contenir le même film. </w:t>
-      </w:r>
-    </w:p>
-    <w:p>
-      <w:r>
-        <w:t xml:space="preserve">- Un film est rattaché à un genre cinématographique (nom et type de public) et est caractérisé par sa durée, son réalisateur et la liste des acteurs principaux. </w:t>
-      </w:r>
-    </w:p>
-    <w:p>
-      <w:r>
-        <w:t xml:space="preserve">- Une location n'est permise que si le client est en règle (pas de dépassement du nombre d'emprunts maximum, pas de cassette en retard). </w:t>
-      </w:r>
-    </w:p>
-    <w:p>
-      <w:r>
-        <w:t>- La consultation d'un client permettra d'obtenir son nom, son adresse, son nombre d'emprunts en cours, la liste des numéros de cassettes et des titres qu'il a actuellement empruntés.</w:t>
-      </w:r>
-    </w:p>
-    <w:p>
-      <w:r>
-        <w:t xml:space="preserve"> - La consultation d'un genre permettra d'obtenir la liste des films de ce genre disponibles dans le magasin.</w:t>
-      </w:r>
-    </w:p>
-    <w:p>
-      <w:r>
-        <w:t xml:space="preserve"> - Périodiquement, on veut obtenir la liste des retardataires ; on veut pour chaque cassette non retournée à temps les informations suivantes : </w:t>
+        <w:t xml:space="preserve"> Dix </w:t>
+      </w:r>
+      <w:r>
+        <w:rPr>
+          <w:color w:val="4F81BD" w:themeColor="accent1"/>
+        </w:rPr>
+        <w:t xml:space="preserve">magasins de location </w:t>
+      </w:r>
+      <w:r>
+        <w:t>de cassettes vidéo se sont regroupés pour mettre en commun les cassettes dont ils disposent et ont fondé un club de location. À la suite d'une rencontre avec les représentants de ce club, il ressort que chaque point de vente disposera d'un terminal clavier-écran relié à un site central et qu'il faudra pouvoir prendre en compte les éléments suivants :</w:t>
+      </w:r>
+    </w:p>
+    <w:p>
+      <w:r>
+        <w:t xml:space="preserve"> - Un </w:t>
+      </w:r>
+      <w:r>
+        <w:rPr>
+          <w:color w:val="4F81BD" w:themeColor="accent1"/>
+        </w:rPr>
+        <w:t>client</w:t>
+      </w:r>
+      <w:r>
+        <w:t xml:space="preserve"> qui s'inscrit au club verse une </w:t>
+      </w:r>
+      <w:r>
+        <w:rPr>
+          <w:color w:val="FF0000"/>
+        </w:rPr>
+        <w:t>caution</w:t>
+      </w:r>
+      <w:r>
+        <w:t xml:space="preserve">. </w:t>
+      </w:r>
+    </w:p>
+    <w:p>
+      <w:r>
+        <w:t xml:space="preserve">- Suivant le montant de cette caution il aura le droit d'emprunter en même temps de 1 à 6 cassettes. </w:t>
+      </w:r>
+    </w:p>
+    <w:p>
+      <w:r>
+        <w:t xml:space="preserve">- Les </w:t>
+      </w:r>
+      <w:r>
+        <w:rPr>
+          <w:color w:val="FF0000"/>
+        </w:rPr>
+        <w:t xml:space="preserve">cassettes empruntées </w:t>
+      </w:r>
+      <w:r>
+        <w:t xml:space="preserve">doivent être retournées dans sous </w:t>
+      </w:r>
+      <w:r>
+        <w:rPr>
+          <w:color w:val="FF0000"/>
+        </w:rPr>
+        <w:t xml:space="preserve">3 jours </w:t>
+      </w:r>
+      <w:r>
+        <w:t xml:space="preserve">dans n'importe quelle boutique du club. </w:t>
+      </w:r>
+    </w:p>
+    <w:p>
+      <w:r>
+        <w:t xml:space="preserve">- </w:t>
+      </w:r>
+      <w:r>
+        <w:rPr>
+          <w:color w:val="FF0000"/>
+        </w:rPr>
+        <w:t xml:space="preserve">Plusieurs </w:t>
+      </w:r>
+      <w:r>
+        <w:rPr>
+          <w:color w:val="4F81BD" w:themeColor="accent1"/>
+        </w:rPr>
+        <w:t>cassettes</w:t>
+      </w:r>
+      <w:r>
+        <w:rPr>
+          <w:color w:val="FF0000"/>
+        </w:rPr>
+        <w:t xml:space="preserve"> </w:t>
+      </w:r>
+      <w:r>
+        <w:t xml:space="preserve">peuvent contenir le </w:t>
+      </w:r>
+      <w:r>
+        <w:rPr>
+          <w:color w:val="FF0000"/>
+        </w:rPr>
+        <w:t>même film</w:t>
+      </w:r>
+      <w:r>
+        <w:t xml:space="preserve">. </w:t>
+      </w:r>
+    </w:p>
+    <w:p>
+      <w:r>
+        <w:t xml:space="preserve">- </w:t>
+      </w:r>
+      <w:r>
+        <w:rPr>
+          <w:color w:val="4F81BD" w:themeColor="accent1"/>
+        </w:rPr>
+        <w:t xml:space="preserve">Un film </w:t>
+      </w:r>
+      <w:r>
+        <w:t>est rattaché à un genre cinématographique (</w:t>
+      </w:r>
+      <w:r>
+        <w:rPr>
+          <w:color w:val="FF0000"/>
+        </w:rPr>
+        <w:t>nom et type de public</w:t>
+      </w:r>
+      <w:r>
+        <w:t>) et est caractérisé par sa durée</w:t>
+      </w:r>
+      <w:r>
+        <w:rPr>
+          <w:color w:val="FF0000"/>
+        </w:rPr>
+        <w:t>, son réalisateur et la liste des acteurs principaux</w:t>
+      </w:r>
+      <w:r>
+        <w:t xml:space="preserve">. </w:t>
+      </w:r>
+    </w:p>
+    <w:p>
+      <w:r>
+        <w:t xml:space="preserve">- </w:t>
+      </w:r>
+      <w:r>
+        <w:rPr>
+          <w:color w:val="FF0000"/>
+        </w:rPr>
+        <w:t xml:space="preserve">Une location </w:t>
+      </w:r>
+      <w:r>
+        <w:t xml:space="preserve">n'est permise que si le client est en règle (pas de dépassement du nombre d'emprunts maximum, pas de cassette en retard). </w:t>
+      </w:r>
+    </w:p>
+    <w:p>
+      <w:r>
+        <w:t xml:space="preserve">- La </w:t>
+      </w:r>
+      <w:r>
+        <w:rPr>
+          <w:color w:val="4F81BD" w:themeColor="accent1"/>
+        </w:rPr>
+        <w:t xml:space="preserve">consultation d'un client </w:t>
+      </w:r>
+      <w:r>
+        <w:t xml:space="preserve">permettra d'obtenir </w:t>
+      </w:r>
+      <w:r>
+        <w:rPr>
+          <w:color w:val="FF0000"/>
+        </w:rPr>
+        <w:t xml:space="preserve">son nom, son adresse, son nombre d'emprunts </w:t>
+      </w:r>
+      <w:r>
+        <w:t xml:space="preserve">en cours, </w:t>
+      </w:r>
+      <w:r>
+        <w:rPr>
+          <w:color w:val="FF0000"/>
+        </w:rPr>
+        <w:t xml:space="preserve">la liste des numéros de cassettes et des titres </w:t>
+      </w:r>
+      <w:r>
+        <w:t>qu'il a actuellement empruntés.</w:t>
+      </w:r>
+    </w:p>
+    <w:p>
+      <w:r>
+        <w:t xml:space="preserve"> - La consultation d'un genre per</w:t>
+      </w:r>
+      <w:bookmarkStart w:id="0" w:name="_GoBack"/>
+      <w:bookmarkEnd w:id="0"/>
+      <w:r>
+        <w:t>mettra d'obtenir la liste des films de ce genre disponibles dans le magasin.</w:t>
+      </w:r>
+    </w:p>
+    <w:p>
+      <w:r>
+        <w:t xml:space="preserve"> - Périodiquement, on veut obtenir </w:t>
+      </w:r>
+      <w:r>
+        <w:rPr>
+          <w:color w:val="FF0000"/>
+        </w:rPr>
+        <w:t xml:space="preserve">la liste des retardataires </w:t>
+      </w:r>
+      <w:r>
+        <w:t xml:space="preserve">; on veut pour chaque cassette non retournée à temps les informations suivantes : </w:t>
       </w:r>
     </w:p>
     <w:p>
@@ -70,16 +227,38 @@
           <w:ilvl w:val="0"/>
           <w:numId w:val="1"/>
         </w:numPr>
-      </w:pPr>
-      <w:r>
+        <w:rPr>
+          <w:color w:val="FF0000"/>
+        </w:rPr>
+      </w:pPr>
+      <w:r>
+        <w:rPr>
+          <w:color w:val="FF0000"/>
+        </w:rPr>
         <w:t>Nom, adresse du client, date de l'emprunt, numéro(s) de cassette et titre du (des) film(s) concerné(s).</w:t>
       </w:r>
     </w:p>
     <w:p>
-      <w:bookmarkStart w:id="0" w:name="_GoBack"/>
-      <w:bookmarkEnd w:id="0"/>
-      <w:r>
-        <w:t xml:space="preserve"> - On veut pouvoir connaître pour chaque cassette (identifiée par une numérotation commune aux dix magasins) où elle est, quand elle a été mise en service, quel film y est enregistré, combien de fois elle a déjà été louée, et quel est son état (de très bon à mauvais).</w:t>
+      <w:r>
+        <w:t xml:space="preserve"> - On veut pouvoir connaître pour chaque </w:t>
+      </w:r>
+      <w:r>
+        <w:rPr>
+          <w:color w:val="FF0000"/>
+        </w:rPr>
+        <w:t>cassette</w:t>
+      </w:r>
+      <w:r>
+        <w:t xml:space="preserve"> </w:t>
+      </w:r>
+      <w:r>
+        <w:rPr>
+          <w:color w:val="FF0000"/>
+        </w:rPr>
+        <w:t xml:space="preserve">(identifiée par une numérotation </w:t>
+      </w:r>
+      <w:r>
+        <w:t>commune aux dix magasins) où elle est, quand elle a été mise en service, quel film y est enregistré, combien de fois elle a déjà été louée, et quel est son état (de très bon à mauvais).</w:t>
       </w:r>
     </w:p>
     <w:sectPr>

</xml_diff>